<commit_message>
inicio del estandar de requisitos
</commit_message>
<xml_diff>
--- a/Resumen Ejecutivo.docx
+++ b/Resumen Ejecutivo.docx
@@ -69,28 +69,36 @@
           <w:lang w:eastAsia="es-ES"/>
         </w:rPr>
         <w:tab/>
+        <w:t>Martín</w:t>
+      </w:r>
+      <w:r>
+        <w:rPr>
+          <w:rFonts w:ascii="Arial" w:eastAsia="Times New Roman" w:hAnsi="Arial" w:cs="Arial"/>
+          <w:lang w:eastAsia="es-ES"/>
+        </w:rPr>
+        <w:tab/>
+      </w:r>
+      <w:r>
+        <w:rPr>
+          <w:rFonts w:ascii="Arial" w:eastAsia="Times New Roman" w:hAnsi="Arial" w:cs="Arial"/>
+          <w:lang w:eastAsia="es-ES"/>
+        </w:rPr>
+        <w:t xml:space="preserve">: </w:t>
+      </w:r>
+      <w:r>
+        <w:rPr>
+          <w:rFonts w:ascii="Arial" w:eastAsia="Times New Roman" w:hAnsi="Arial" w:cs="Arial"/>
+          <w:lang w:eastAsia="es-ES"/>
+        </w:rPr>
+        <w:tab/>
       </w:r>
       <w:proofErr w:type="gramStart"/>
       <w:r>
-        <w:rPr>
-          <w:rFonts w:ascii="Arial" w:eastAsia="Times New Roman" w:hAnsi="Arial" w:cs="Arial"/>
-          <w:lang w:eastAsia="es-ES"/>
-        </w:rPr>
-        <w:t>Martín :</w:t>
+        <w:t>Responsable</w:t>
       </w:r>
       <w:proofErr w:type="gramEnd"/>
       <w:r>
-        <w:rPr>
-          <w:rFonts w:ascii="Arial" w:eastAsia="Times New Roman" w:hAnsi="Arial" w:cs="Arial"/>
-          <w:lang w:eastAsia="es-ES"/>
-        </w:rPr>
-        <w:t xml:space="preserve"> </w:t>
-      </w:r>
-      <w:r>
-        <w:t>Responsable de desarrollo</w:t>
-      </w:r>
-      <w:r>
-        <w:t>.</w:t>
+        <w:t xml:space="preserve"> de desarrollo.</w:t>
       </w:r>
     </w:p>
     <w:p>
@@ -111,32 +119,44 @@
           <w:rFonts w:ascii="Arial" w:eastAsia="Times New Roman" w:hAnsi="Arial" w:cs="Arial"/>
           <w:lang w:eastAsia="es-ES"/>
         </w:rPr>
-        <w:t>Pablo</w:t>
-      </w:r>
-      <w:r>
-        <w:rPr>
-          <w:rFonts w:ascii="Arial" w:eastAsia="Times New Roman" w:hAnsi="Arial" w:cs="Arial"/>
-          <w:lang w:eastAsia="es-ES"/>
-        </w:rPr>
-        <w:tab/>
-      </w:r>
-      <w:r>
-        <w:rPr>
-          <w:rFonts w:ascii="Arial" w:eastAsia="Times New Roman" w:hAnsi="Arial" w:cs="Arial"/>
-          <w:lang w:eastAsia="es-ES"/>
-        </w:rPr>
-        <w:tab/>
-      </w:r>
-      <w:r>
-        <w:rPr>
-          <w:rFonts w:ascii="Arial" w:eastAsia="Times New Roman" w:hAnsi="Arial" w:cs="Arial"/>
-          <w:lang w:eastAsia="es-ES"/>
-        </w:rPr>
-        <w:tab/>
-        <w:t>:</w:t>
-      </w:r>
-      <w:r>
-        <w:t xml:space="preserve"> </w:t>
+        <w:t>Pablo Heras</w:t>
+      </w:r>
+      <w:r>
+        <w:rPr>
+          <w:rFonts w:ascii="Arial" w:eastAsia="Times New Roman" w:hAnsi="Arial" w:cs="Arial"/>
+          <w:lang w:eastAsia="es-ES"/>
+        </w:rPr>
+        <w:tab/>
+      </w:r>
+      <w:proofErr w:type="spellStart"/>
+      <w:r>
+        <w:rPr>
+          <w:rFonts w:ascii="Arial" w:eastAsia="Times New Roman" w:hAnsi="Arial" w:cs="Arial"/>
+          <w:lang w:eastAsia="es-ES"/>
+        </w:rPr>
+        <w:t>Aran</w:t>
+      </w:r>
+      <w:r>
+        <w:rPr>
+          <w:rFonts w:ascii="Arial" w:eastAsia="Times New Roman" w:hAnsi="Arial" w:cs="Arial"/>
+          <w:lang w:eastAsia="es-ES"/>
+        </w:rPr>
+        <w:t>zana</w:t>
+      </w:r>
+      <w:proofErr w:type="spellEnd"/>
+      <w:r>
+        <w:rPr>
+          <w:rFonts w:ascii="Arial" w:eastAsia="Times New Roman" w:hAnsi="Arial" w:cs="Arial"/>
+          <w:lang w:eastAsia="es-ES"/>
+        </w:rPr>
+        <w:t xml:space="preserve">: </w:t>
+      </w:r>
+      <w:r>
+        <w:rPr>
+          <w:rFonts w:ascii="Arial" w:eastAsia="Times New Roman" w:hAnsi="Arial" w:cs="Arial"/>
+          <w:lang w:eastAsia="es-ES"/>
+        </w:rPr>
+        <w:tab/>
       </w:r>
       <w:proofErr w:type="gramStart"/>
       <w:r>
@@ -144,7 +164,10 @@
       </w:r>
       <w:proofErr w:type="gramEnd"/>
       <w:r>
-        <w:t xml:space="preserve"> de planificación</w:t>
+        <w:t xml:space="preserve"> de </w:t>
+      </w:r>
+      <w:r>
+        <w:t>soporte</w:t>
       </w:r>
       <w:r>
         <w:t>.</w:t>
@@ -228,6 +251,8 @@
         <w:tab/>
         <w:t>:</w:t>
       </w:r>
+      <w:bookmarkStart w:id="0" w:name="_GoBack"/>
+      <w:bookmarkEnd w:id="0"/>
     </w:p>
     <w:p>
       <w:pPr>
@@ -247,6 +272,14 @@
           <w:rFonts w:ascii="Arial" w:eastAsia="Times New Roman" w:hAnsi="Arial" w:cs="Arial"/>
           <w:lang w:eastAsia="es-ES"/>
         </w:rPr>
+        <w:t xml:space="preserve">Carlos </w:t>
+      </w:r>
+      <w:r>
+        <w:rPr>
+          <w:rFonts w:ascii="Arial" w:eastAsia="Times New Roman" w:hAnsi="Arial" w:cs="Arial"/>
+          <w:u w:val="single"/>
+          <w:lang w:eastAsia="es-ES"/>
+        </w:rPr>
         <w:t>Solar</w:t>
       </w:r>
       <w:r>
@@ -255,21 +288,29 @@
           <w:lang w:eastAsia="es-ES"/>
         </w:rPr>
         <w:tab/>
-      </w:r>
-      <w:r>
-        <w:rPr>
-          <w:rFonts w:ascii="Arial" w:eastAsia="Times New Roman" w:hAnsi="Arial" w:cs="Arial"/>
-          <w:lang w:eastAsia="es-ES"/>
-        </w:rPr>
-        <w:tab/>
-      </w:r>
-      <w:r>
-        <w:rPr>
-          <w:rFonts w:ascii="Arial" w:eastAsia="Times New Roman" w:hAnsi="Arial" w:cs="Arial"/>
-          <w:lang w:eastAsia="es-ES"/>
-        </w:rPr>
-        <w:tab/>
+        <w:t>Sastre</w:t>
+      </w:r>
+      <w:r>
+        <w:rPr>
+          <w:rFonts w:ascii="Arial" w:eastAsia="Times New Roman" w:hAnsi="Arial" w:cs="Arial"/>
+          <w:lang w:eastAsia="es-ES"/>
+        </w:rPr>
+        <w:tab/>
+      </w:r>
+      <w:r>
+        <w:rPr>
+          <w:rFonts w:ascii="Arial" w:eastAsia="Times New Roman" w:hAnsi="Arial" w:cs="Arial"/>
+          <w:lang w:eastAsia="es-ES"/>
+        </w:rPr>
         <w:t>:</w:t>
+      </w:r>
+      <w:r>
+        <w:rPr>
+          <w:rFonts w:ascii="Arial" w:eastAsia="Times New Roman" w:hAnsi="Arial" w:cs="Arial"/>
+          <w:lang w:eastAsia="es-ES"/>
+        </w:rPr>
+        <w:tab/>
+        <w:t>Líder</w:t>
       </w:r>
     </w:p>
     <w:p>
@@ -311,8 +352,6 @@
         </w:rPr>
         <w:t>ESTRUCTURA DE LA ENTREGA</w:t>
       </w:r>
-      <w:bookmarkStart w:id="0" w:name="_GoBack"/>
-      <w:bookmarkEnd w:id="0"/>
     </w:p>
     <w:p>
       <w:pPr>
@@ -906,7 +945,6 @@
   <w:style w:type="character" w:default="1" w:styleId="Fuentedeprrafopredeter">
     <w:name w:val="Default Paragraph Font"/>
     <w:uiPriority w:val="1"/>
-    <w:semiHidden/>
     <w:unhideWhenUsed/>
   </w:style>
   <w:style w:type="table" w:default="1" w:styleId="Tablanormal">

</xml_diff>